<commit_message>
add ppt; update 迭代评估报告
</commit_message>
<xml_diff>
--- a/Documents/Docx/技术迭代评估报告.docx
+++ b/Documents/Docx/技术迭代评估报告.docx
@@ -894,6 +894,7 @@
               <w:spacing w:line="460" w:lineRule="atLeast"/>
               <w:ind w:firstLineChars="0"/>
               <w:rPr>
+                <w:rFonts w:hint="eastAsia"/>
                 <w:szCs w:val="21"/>
               </w:rPr>
             </w:pPr>
@@ -910,6 +911,29 @@
                 <w:szCs w:val="21"/>
               </w:rPr>
               <w:t>修改了部分细节</w:t>
+            </w:r>
+          </w:p>
+          <w:p>
+            <w:pPr>
+              <w:pStyle w:val="a8"/>
+              <w:numPr>
+                <w:ilvl w:val="0"/>
+                <w:numId w:val="7"/>
+              </w:numPr>
+              <w:adjustRightInd w:val="0"/>
+              <w:snapToGrid w:val="0"/>
+              <w:spacing w:line="460" w:lineRule="atLeast"/>
+              <w:ind w:firstLineChars="0"/>
+              <w:rPr>
+                <w:szCs w:val="21"/>
+              </w:rPr>
+            </w:pPr>
+            <w:r>
+              <w:rPr>
+                <w:rFonts w:hint="eastAsia"/>
+                <w:szCs w:val="21"/>
+              </w:rPr>
+              <w:t>对后端接口的测试：基本完成</w:t>
             </w:r>
           </w:p>
         </w:tc>
@@ -1076,6 +1100,7 @@
                 <w:rFonts w:hint="eastAsia"/>
                 <w:szCs w:val="21"/>
               </w:rPr>
+              <w:lastRenderedPageBreak/>
               <w:t>调用百度</w:t>
             </w:r>
             <w:proofErr w:type="gramStart"/>
@@ -1099,15 +1124,7 @@
                 <w:rFonts w:hint="eastAsia"/>
                 <w:szCs w:val="21"/>
               </w:rPr>
-              <w:t>一开始无法正确读取到我们所储存的图像信息，导致无法</w:t>
-            </w:r>
-            <w:r>
-              <w:rPr>
-                <w:rFonts w:hint="eastAsia"/>
-                <w:szCs w:val="21"/>
-              </w:rPr>
-              <w:lastRenderedPageBreak/>
-              <w:t>识别成功。在使用了图像识别功能之后，</w:t>
+              <w:t>一开始无法正确读取到我们所储存的图像信息，导致无法识别成功。在使用了图像识别功能之后，</w:t>
             </w:r>
             <w:r>
               <w:rPr>
@@ -1143,6 +1160,7 @@
               <w:spacing w:line="460" w:lineRule="atLeast"/>
               <w:ind w:firstLineChars="0"/>
               <w:rPr>
+                <w:rFonts w:hint="eastAsia"/>
                 <w:szCs w:val="21"/>
               </w:rPr>
             </w:pPr>
@@ -1199,6 +1217,42 @@
                 <w:rFonts w:hint="eastAsia"/>
               </w:rPr>
               <w:t>这种设计不同服务之间的数据调用会带来问题。</w:t>
+            </w:r>
+          </w:p>
+          <w:p>
+            <w:pPr>
+              <w:pStyle w:val="a8"/>
+              <w:numPr>
+                <w:ilvl w:val="0"/>
+                <w:numId w:val="5"/>
+              </w:numPr>
+              <w:adjustRightInd w:val="0"/>
+              <w:snapToGrid w:val="0"/>
+              <w:spacing w:line="460" w:lineRule="atLeast"/>
+              <w:ind w:firstLineChars="0"/>
+              <w:rPr>
+                <w:szCs w:val="21"/>
+              </w:rPr>
+            </w:pPr>
+            <w:r>
+              <w:rPr>
+                <w:rFonts w:hint="eastAsia"/>
+              </w:rPr>
+              <w:t>注册中心上</w:t>
+            </w:r>
+            <w:proofErr w:type="gramStart"/>
+            <w:r>
+              <w:rPr>
+                <w:rFonts w:hint="eastAsia"/>
+              </w:rPr>
+              <w:t>微服务</w:t>
+            </w:r>
+            <w:proofErr w:type="gramEnd"/>
+            <w:r>
+              <w:rPr>
+                <w:rFonts w:hint="eastAsia"/>
+              </w:rPr>
+              <w:t>的状态信息无法及时更新。</w:t>
             </w:r>
           </w:p>
           <w:p>
@@ -1669,6 +1723,7 @@
               <w:spacing w:line="460" w:lineRule="atLeast"/>
               <w:ind w:firstLineChars="0"/>
               <w:rPr>
+                <w:rFonts w:hint="eastAsia"/>
                 <w:szCs w:val="21"/>
               </w:rPr>
             </w:pPr>
@@ -1690,6 +1745,30 @@
             <w:r>
               <w:t>。</w:t>
             </w:r>
+          </w:p>
+          <w:p>
+            <w:pPr>
+              <w:pStyle w:val="a8"/>
+              <w:numPr>
+                <w:ilvl w:val="0"/>
+                <w:numId w:val="6"/>
+              </w:numPr>
+              <w:adjustRightInd w:val="0"/>
+              <w:snapToGrid w:val="0"/>
+              <w:spacing w:line="460" w:lineRule="atLeast"/>
+              <w:ind w:firstLineChars="0"/>
+              <w:rPr>
+                <w:szCs w:val="21"/>
+              </w:rPr>
+            </w:pPr>
+            <w:r>
+              <w:rPr>
+                <w:rFonts w:hint="eastAsia"/>
+              </w:rPr>
+              <w:t>修改了相关工程的配置参数。</w:t>
+            </w:r>
+            <w:bookmarkStart w:id="0" w:name="_GoBack"/>
+            <w:bookmarkEnd w:id="0"/>
           </w:p>
         </w:tc>
       </w:tr>
@@ -1784,7 +1863,6 @@
               <w:snapToGrid w:val="0"/>
               <w:spacing w:line="460" w:lineRule="atLeast"/>
               <w:rPr>
-                <w:rFonts w:hint="eastAsia"/>
                 <w:szCs w:val="21"/>
               </w:rPr>
             </w:pPr>
@@ -1823,8 +1901,6 @@
               </w:rPr>
               <w:t>，并要加强小组内交流、进行小组评审。</w:t>
             </w:r>
-            <w:bookmarkStart w:id="0" w:name="_GoBack"/>
-            <w:bookmarkEnd w:id="0"/>
           </w:p>
         </w:tc>
       </w:tr>

</xml_diff>

<commit_message>
Revert "Merge branch 'develop' into devByZyc"
This reverts commit 51ef4b5d50c49130c183588f2794579901a45a2d, reversing
changes made to bffc600b7c6d4271343fa22a1fa50a76499f6d3a.
</commit_message>
<xml_diff>
--- a/Documents/Docx/技术迭代评估报告.docx
+++ b/Documents/Docx/技术迭代评估报告.docx
@@ -318,6 +318,7 @@
               <w:snapToGrid w:val="0"/>
               <w:spacing w:line="460" w:lineRule="atLeast"/>
               <w:rPr>
+                <w:rFonts w:hint="eastAsia"/>
                 <w:szCs w:val="21"/>
               </w:rPr>
             </w:pPr>
@@ -502,6 +503,7 @@
               <w:snapToGrid w:val="0"/>
               <w:spacing w:line="460" w:lineRule="atLeast"/>
               <w:rPr>
+                <w:rFonts w:hint="eastAsia"/>
                 <w:szCs w:val="21"/>
               </w:rPr>
             </w:pPr>
@@ -544,6 +546,7 @@
               <w:snapToGrid w:val="0"/>
               <w:spacing w:line="460" w:lineRule="atLeast"/>
               <w:rPr>
+                <w:rFonts w:hint="eastAsia"/>
                 <w:szCs w:val="21"/>
               </w:rPr>
             </w:pPr>
@@ -610,45 +613,7 @@
                 <w:rFonts w:hint="eastAsia"/>
                 <w:szCs w:val="21"/>
               </w:rPr>
-              <w:t>客户端的搭建，并与前端成功连接</w:t>
-            </w:r>
-            <w:r>
-              <w:rPr>
-                <w:rFonts w:hint="eastAsia"/>
-                <w:szCs w:val="21"/>
-              </w:rPr>
-              <w:t>，</w:t>
-            </w:r>
-            <w:r>
-              <w:t>后端</w:t>
-            </w:r>
-            <w:r>
-              <w:rPr>
-                <w:rFonts w:hint="eastAsia"/>
-              </w:rPr>
-              <w:t>完成了</w:t>
-            </w:r>
-            <w:r>
-              <w:t>网关、服务注册中心</w:t>
-            </w:r>
-            <w:r>
-              <w:t>、</w:t>
-            </w:r>
-            <w:r>
-              <w:rPr>
-                <w:rFonts w:hint="eastAsia"/>
-              </w:rPr>
-              <w:t>认证中心</w:t>
-            </w:r>
-            <w:r>
-              <w:t>、用户服务以及闹钟服务</w:t>
-            </w:r>
-            <w:r>
-              <w:rPr>
-                <w:rFonts w:hint="eastAsia"/>
-                <w:szCs w:val="21"/>
-              </w:rPr>
-              <w:t>。</w:t>
+              <w:t>客户端的搭建，并与前端成功连接。</w:t>
             </w:r>
           </w:p>
         </w:tc>
@@ -767,6 +732,7 @@
               <w:spacing w:line="460" w:lineRule="atLeast"/>
               <w:ind w:firstLineChars="0"/>
               <w:rPr>
+                <w:rFonts w:hint="eastAsia"/>
                 <w:szCs w:val="21"/>
               </w:rPr>
             </w:pPr>
@@ -790,6 +756,7 @@
               <w:spacing w:line="460" w:lineRule="atLeast"/>
               <w:ind w:firstLineChars="0"/>
               <w:rPr>
+                <w:rFonts w:hint="eastAsia"/>
                 <w:szCs w:val="21"/>
               </w:rPr>
             </w:pPr>
@@ -827,6 +794,7 @@
               <w:spacing w:line="460" w:lineRule="atLeast"/>
               <w:ind w:firstLineChars="0"/>
               <w:rPr>
+                <w:rFonts w:hint="eastAsia"/>
                 <w:szCs w:val="21"/>
               </w:rPr>
             </w:pPr>
@@ -864,6 +832,7 @@
               <w:spacing w:line="460" w:lineRule="atLeast"/>
               <w:ind w:firstLineChars="0"/>
               <w:rPr>
+                <w:rFonts w:hint="eastAsia"/>
                 <w:szCs w:val="21"/>
               </w:rPr>
             </w:pPr>
@@ -894,7 +863,6 @@
               <w:spacing w:line="460" w:lineRule="atLeast"/>
               <w:ind w:firstLineChars="0"/>
               <w:rPr>
-                <w:rFonts w:hint="eastAsia"/>
                 <w:szCs w:val="21"/>
               </w:rPr>
             </w:pPr>
@@ -911,29 +879,6 @@
                 <w:szCs w:val="21"/>
               </w:rPr>
               <w:t>修改了部分细节</w:t>
-            </w:r>
-          </w:p>
-          <w:p>
-            <w:pPr>
-              <w:pStyle w:val="a8"/>
-              <w:numPr>
-                <w:ilvl w:val="0"/>
-                <w:numId w:val="7"/>
-              </w:numPr>
-              <w:adjustRightInd w:val="0"/>
-              <w:snapToGrid w:val="0"/>
-              <w:spacing w:line="460" w:lineRule="atLeast"/>
-              <w:ind w:firstLineChars="0"/>
-              <w:rPr>
-                <w:szCs w:val="21"/>
-              </w:rPr>
-            </w:pPr>
-            <w:r>
-              <w:rPr>
-                <w:rFonts w:hint="eastAsia"/>
-                <w:szCs w:val="21"/>
-              </w:rPr>
-              <w:t>对后端接口的测试：基本完成</w:t>
             </w:r>
           </w:p>
         </w:tc>
@@ -991,6 +936,7 @@
               <w:spacing w:line="460" w:lineRule="atLeast"/>
               <w:ind w:firstLineChars="0"/>
               <w:rPr>
+                <w:rFonts w:hint="eastAsia"/>
                 <w:szCs w:val="21"/>
               </w:rPr>
             </w:pPr>
@@ -1058,13 +1004,25 @@
             </w:r>
             <w:proofErr w:type="gramEnd"/>
             <w:r>
-              <w:t>权限获取问题、安卓原生与</w:t>
+              <w:t>权限获取问题</w:t>
+            </w:r>
+            <w:r>
+              <w:t>、</w:t>
+            </w:r>
+            <w:r>
+              <w:t>安卓原生与</w:t>
             </w:r>
             <w:r>
               <w:t>flutter</w:t>
             </w:r>
             <w:r>
-              <w:t>通信以及资源共享问题、网络请求与线程分配问题</w:t>
+              <w:t>通信以及资源共享问题</w:t>
+            </w:r>
+            <w:r>
+              <w:t>、</w:t>
+            </w:r>
+            <w:r>
+              <w:t>网络请求与线程分配问题</w:t>
             </w:r>
             <w:r>
               <w:rPr>
@@ -1092,15 +1050,15 @@
               <w:spacing w:line="460" w:lineRule="atLeast"/>
               <w:ind w:firstLineChars="0"/>
               <w:rPr>
-                <w:szCs w:val="21"/>
-              </w:rPr>
-            </w:pPr>
-            <w:r>
-              <w:rPr>
-                <w:rFonts w:hint="eastAsia"/>
-                <w:szCs w:val="21"/>
-              </w:rPr>
-              <w:lastRenderedPageBreak/>
+                <w:rFonts w:hint="eastAsia"/>
+                <w:szCs w:val="21"/>
+              </w:rPr>
+            </w:pPr>
+            <w:r>
+              <w:rPr>
+                <w:rFonts w:hint="eastAsia"/>
+                <w:szCs w:val="21"/>
+              </w:rPr>
               <w:t>调用百度</w:t>
             </w:r>
             <w:proofErr w:type="gramStart"/>
@@ -1169,6 +1127,7 @@
                 <w:rFonts w:hint="eastAsia"/>
                 <w:szCs w:val="21"/>
               </w:rPr>
+              <w:lastRenderedPageBreak/>
               <w:t>在</w:t>
             </w:r>
             <w:proofErr w:type="gramStart"/>
@@ -1217,42 +1176,6 @@
                 <w:rFonts w:hint="eastAsia"/>
               </w:rPr>
               <w:t>这种设计不同服务之间的数据调用会带来问题。</w:t>
-            </w:r>
-          </w:p>
-          <w:p>
-            <w:pPr>
-              <w:pStyle w:val="a8"/>
-              <w:numPr>
-                <w:ilvl w:val="0"/>
-                <w:numId w:val="5"/>
-              </w:numPr>
-              <w:adjustRightInd w:val="0"/>
-              <w:snapToGrid w:val="0"/>
-              <w:spacing w:line="460" w:lineRule="atLeast"/>
-              <w:ind w:firstLineChars="0"/>
-              <w:rPr>
-                <w:szCs w:val="21"/>
-              </w:rPr>
-            </w:pPr>
-            <w:r>
-              <w:rPr>
-                <w:rFonts w:hint="eastAsia"/>
-              </w:rPr>
-              <w:t>注册中心上</w:t>
-            </w:r>
-            <w:proofErr w:type="gramStart"/>
-            <w:r>
-              <w:rPr>
-                <w:rFonts w:hint="eastAsia"/>
-              </w:rPr>
-              <w:t>微服务</w:t>
-            </w:r>
-            <w:proofErr w:type="gramEnd"/>
-            <w:r>
-              <w:rPr>
-                <w:rFonts w:hint="eastAsia"/>
-              </w:rPr>
-              <w:t>的状态信息无法及时更新。</w:t>
             </w:r>
           </w:p>
           <w:p>
@@ -1512,6 +1435,7 @@
               <w:snapToGrid w:val="0"/>
               <w:spacing w:line="460" w:lineRule="atLeast"/>
               <w:rPr>
+                <w:rFonts w:hint="eastAsia"/>
                 <w:szCs w:val="21"/>
               </w:rPr>
             </w:pPr>
@@ -1654,6 +1578,7 @@
               <w:spacing w:line="460" w:lineRule="atLeast"/>
               <w:ind w:firstLineChars="0"/>
               <w:rPr>
+                <w:rFonts w:hint="eastAsia"/>
                 <w:szCs w:val="21"/>
               </w:rPr>
             </w:pPr>
@@ -1684,6 +1609,7 @@
               <w:spacing w:line="460" w:lineRule="atLeast"/>
               <w:ind w:firstLineChars="0"/>
               <w:rPr>
+                <w:rFonts w:hint="eastAsia"/>
                 <w:szCs w:val="21"/>
               </w:rPr>
             </w:pPr>
@@ -1702,7 +1628,10 @@
               <w:t>android</w:t>
             </w:r>
             <w:r>
-              <w:t>应用的结构，</w:t>
+              <w:t>应用的结构</w:t>
+            </w:r>
+            <w:r>
+              <w:t>，</w:t>
             </w:r>
             <w:r>
               <w:rPr>
@@ -1723,7 +1652,6 @@
               <w:spacing w:line="460" w:lineRule="atLeast"/>
               <w:ind w:firstLineChars="0"/>
               <w:rPr>
-                <w:rFonts w:hint="eastAsia"/>
                 <w:szCs w:val="21"/>
               </w:rPr>
             </w:pPr>
@@ -1745,30 +1673,6 @@
             <w:r>
               <w:t>。</w:t>
             </w:r>
-          </w:p>
-          <w:p>
-            <w:pPr>
-              <w:pStyle w:val="a8"/>
-              <w:numPr>
-                <w:ilvl w:val="0"/>
-                <w:numId w:val="6"/>
-              </w:numPr>
-              <w:adjustRightInd w:val="0"/>
-              <w:snapToGrid w:val="0"/>
-              <w:spacing w:line="460" w:lineRule="atLeast"/>
-              <w:ind w:firstLineChars="0"/>
-              <w:rPr>
-                <w:szCs w:val="21"/>
-              </w:rPr>
-            </w:pPr>
-            <w:r>
-              <w:rPr>
-                <w:rFonts w:hint="eastAsia"/>
-              </w:rPr>
-              <w:t>修改了相关工程的配置参数。</w:t>
-            </w:r>
-            <w:bookmarkStart w:id="0" w:name="_GoBack"/>
-            <w:bookmarkEnd w:id="0"/>
           </w:p>
         </w:tc>
       </w:tr>
@@ -1874,34 +1778,6 @@
               <w:t>在架构设计时，要考虑到自身项目的实际情况，选择适合自己的架构设计模式。</w:t>
             </w:r>
           </w:p>
-          <w:p>
-            <w:pPr>
-              <w:numPr>
-                <w:ilvl w:val="0"/>
-                <w:numId w:val="4"/>
-              </w:numPr>
-              <w:adjustRightInd w:val="0"/>
-              <w:snapToGrid w:val="0"/>
-              <w:spacing w:line="460" w:lineRule="atLeast"/>
-              <w:rPr>
-                <w:szCs w:val="21"/>
-              </w:rPr>
-            </w:pPr>
-            <w:r>
-              <w:rPr>
-                <w:rFonts w:hint="eastAsia"/>
-                <w:szCs w:val="21"/>
-              </w:rPr>
-              <w:t>要将最大风险放在最高优先级</w:t>
-            </w:r>
-            <w:r>
-              <w:rPr>
-                <w:rFonts w:hint="eastAsia"/>
-                <w:szCs w:val="21"/>
-              </w:rPr>
-              <w:t>，并要加强小组内交流、进行小组评审。</w:t>
-            </w:r>
-          </w:p>
         </w:tc>
       </w:tr>
       <w:tr>
@@ -1920,6 +1796,8 @@
                 <w:szCs w:val="21"/>
               </w:rPr>
             </w:pPr>
+            <w:bookmarkStart w:id="0" w:name="_GoBack"/>
+            <w:bookmarkEnd w:id="0"/>
           </w:p>
         </w:tc>
       </w:tr>

</xml_diff>